<commit_message>
minor updates to match implementation
</commit_message>
<xml_diff>
--- a/Design/JobWizardUseCaseModel.docx
+++ b/Design/JobWizardUseCaseModel.docx
@@ -45,7 +45,18 @@
           <w:sz w:val="24"/>
           <w:szCs w:val="24"/>
         </w:rPr>
-        <w:t>Last Update: 2025-06-18</w:t>
+        <w:t>Last Update: 2025-0</w:t>
+      </w:r>
+      <w:r>
+        <w:rPr>
+          <w:b w:val="false"/>
+          <w:bCs w:val="false"/>
+          <w:i/>
+          <w:iCs/>
+          <w:sz w:val="24"/>
+          <w:szCs w:val="24"/>
+        </w:rPr>
+        <w:t>7-07</w:t>
       </w:r>
     </w:p>
     <w:p>
@@ -182,14 +193,14 @@
         </w:tblCellMar>
       </w:tblPr>
       <w:tblGrid>
-        <w:gridCol w:w="2239"/>
-        <w:gridCol w:w="7737"/>
+        <w:gridCol w:w="2238"/>
+        <w:gridCol w:w="7738"/>
       </w:tblGrid>
       <w:tr>
         <w:trPr/>
         <w:tc>
           <w:tcPr>
-            <w:tcW w:w="2239" w:type="dxa"/>
+            <w:tcW w:w="2238" w:type="dxa"/>
             <w:tcBorders>
               <w:top w:val="single" w:sz="2" w:space="0" w:color="000001"/>
               <w:left w:val="single" w:sz="2" w:space="0" w:color="000001"/>
@@ -218,7 +229,7 @@
         </w:tc>
         <w:tc>
           <w:tcPr>
-            <w:tcW w:w="7737" w:type="dxa"/>
+            <w:tcW w:w="7738" w:type="dxa"/>
             <w:tcBorders>
               <w:top w:val="single" w:sz="2" w:space="0" w:color="000001"/>
               <w:left w:val="single" w:sz="2" w:space="0" w:color="000001"/>
@@ -250,7 +261,7 @@
         <w:trPr/>
         <w:tc>
           <w:tcPr>
-            <w:tcW w:w="2239" w:type="dxa"/>
+            <w:tcW w:w="2238" w:type="dxa"/>
             <w:tcBorders>
               <w:top w:val="single" w:sz="2" w:space="0" w:color="000001"/>
               <w:left w:val="single" w:sz="2" w:space="0" w:color="000001"/>
@@ -279,7 +290,7 @@
         </w:tc>
         <w:tc>
           <w:tcPr>
-            <w:tcW w:w="7737" w:type="dxa"/>
+            <w:tcW w:w="7738" w:type="dxa"/>
             <w:tcBorders>
               <w:top w:val="single" w:sz="2" w:space="0" w:color="000001"/>
               <w:left w:val="single" w:sz="2" w:space="0" w:color="000001"/>
@@ -307,7 +318,7 @@
         <w:trPr/>
         <w:tc>
           <w:tcPr>
-            <w:tcW w:w="2239" w:type="dxa"/>
+            <w:tcW w:w="2238" w:type="dxa"/>
             <w:tcBorders>
               <w:top w:val="single" w:sz="2" w:space="0" w:color="000001"/>
               <w:left w:val="single" w:sz="2" w:space="0" w:color="000001"/>
@@ -336,7 +347,7 @@
         </w:tc>
         <w:tc>
           <w:tcPr>
-            <w:tcW w:w="7737" w:type="dxa"/>
+            <w:tcW w:w="7738" w:type="dxa"/>
             <w:tcBorders>
               <w:top w:val="single" w:sz="2" w:space="0" w:color="000001"/>
               <w:left w:val="single" w:sz="2" w:space="0" w:color="000001"/>
@@ -364,7 +375,7 @@
         <w:trPr/>
         <w:tc>
           <w:tcPr>
-            <w:tcW w:w="2239" w:type="dxa"/>
+            <w:tcW w:w="2238" w:type="dxa"/>
             <w:tcBorders>
               <w:top w:val="single" w:sz="2" w:space="0" w:color="000001"/>
               <w:left w:val="single" w:sz="2" w:space="0" w:color="000001"/>
@@ -393,7 +404,7 @@
         </w:tc>
         <w:tc>
           <w:tcPr>
-            <w:tcW w:w="7737" w:type="dxa"/>
+            <w:tcW w:w="7738" w:type="dxa"/>
             <w:tcBorders>
               <w:top w:val="single" w:sz="2" w:space="0" w:color="000001"/>
               <w:left w:val="single" w:sz="2" w:space="0" w:color="000001"/>
@@ -421,7 +432,7 @@
         <w:trPr/>
         <w:tc>
           <w:tcPr>
-            <w:tcW w:w="2239" w:type="dxa"/>
+            <w:tcW w:w="2238" w:type="dxa"/>
             <w:tcBorders>
               <w:top w:val="single" w:sz="2" w:space="0" w:color="000001"/>
               <w:left w:val="single" w:sz="2" w:space="0" w:color="000001"/>
@@ -450,7 +461,7 @@
         </w:tc>
         <w:tc>
           <w:tcPr>
-            <w:tcW w:w="7737" w:type="dxa"/>
+            <w:tcW w:w="7738" w:type="dxa"/>
             <w:tcBorders>
               <w:top w:val="single" w:sz="2" w:space="0" w:color="000001"/>
               <w:left w:val="single" w:sz="2" w:space="0" w:color="000001"/>
@@ -567,7 +578,7 @@
         <w:trPr/>
         <w:tc>
           <w:tcPr>
-            <w:tcW w:w="2239" w:type="dxa"/>
+            <w:tcW w:w="2238" w:type="dxa"/>
             <w:tcBorders>
               <w:top w:val="single" w:sz="2" w:space="0" w:color="000001"/>
               <w:left w:val="single" w:sz="2" w:space="0" w:color="000001"/>
@@ -596,7 +607,7 @@
         </w:tc>
         <w:tc>
           <w:tcPr>
-            <w:tcW w:w="7737" w:type="dxa"/>
+            <w:tcW w:w="7738" w:type="dxa"/>
             <w:tcBorders>
               <w:top w:val="single" w:sz="2" w:space="0" w:color="000001"/>
               <w:left w:val="single" w:sz="2" w:space="0" w:color="000001"/>
@@ -624,7 +635,7 @@
         <w:trPr/>
         <w:tc>
           <w:tcPr>
-            <w:tcW w:w="2239" w:type="dxa"/>
+            <w:tcW w:w="2238" w:type="dxa"/>
             <w:tcBorders>
               <w:top w:val="single" w:sz="2" w:space="0" w:color="000001"/>
               <w:left w:val="single" w:sz="2" w:space="0" w:color="000001"/>
@@ -653,7 +664,7 @@
         </w:tc>
         <w:tc>
           <w:tcPr>
-            <w:tcW w:w="7737" w:type="dxa"/>
+            <w:tcW w:w="7738" w:type="dxa"/>
             <w:tcBorders>
               <w:top w:val="single" w:sz="2" w:space="0" w:color="000001"/>
               <w:left w:val="single" w:sz="2" w:space="0" w:color="000001"/>
@@ -702,7 +713,7 @@
         <w:trPr/>
         <w:tc>
           <w:tcPr>
-            <w:tcW w:w="2239" w:type="dxa"/>
+            <w:tcW w:w="2238" w:type="dxa"/>
             <w:tcBorders>
               <w:top w:val="single" w:sz="2" w:space="0" w:color="000001"/>
               <w:left w:val="single" w:sz="2" w:space="0" w:color="000001"/>
@@ -729,7 +740,7 @@
         </w:tc>
         <w:tc>
           <w:tcPr>
-            <w:tcW w:w="7737" w:type="dxa"/>
+            <w:tcW w:w="7738" w:type="dxa"/>
             <w:tcBorders>
               <w:top w:val="single" w:sz="2" w:space="0" w:color="000001"/>
               <w:left w:val="single" w:sz="2" w:space="0" w:color="000001"/>
@@ -778,7 +789,7 @@
         <w:trPr/>
         <w:tc>
           <w:tcPr>
-            <w:tcW w:w="2239" w:type="dxa"/>
+            <w:tcW w:w="2238" w:type="dxa"/>
             <w:tcBorders>
               <w:top w:val="single" w:sz="2" w:space="0" w:color="000001"/>
               <w:left w:val="single" w:sz="2" w:space="0" w:color="000001"/>
@@ -805,7 +816,7 @@
         </w:tc>
         <w:tc>
           <w:tcPr>
-            <w:tcW w:w="7737" w:type="dxa"/>
+            <w:tcW w:w="7738" w:type="dxa"/>
             <w:tcBorders>
               <w:top w:val="single" w:sz="2" w:space="0" w:color="000001"/>
               <w:left w:val="single" w:sz="2" w:space="0" w:color="000001"/>
@@ -883,14 +894,14 @@
         </w:tblCellMar>
       </w:tblPr>
       <w:tblGrid>
-        <w:gridCol w:w="2239"/>
-        <w:gridCol w:w="7737"/>
+        <w:gridCol w:w="2238"/>
+        <w:gridCol w:w="7738"/>
       </w:tblGrid>
       <w:tr>
         <w:trPr/>
         <w:tc>
           <w:tcPr>
-            <w:tcW w:w="2239" w:type="dxa"/>
+            <w:tcW w:w="2238" w:type="dxa"/>
             <w:tcBorders>
               <w:top w:val="single" w:sz="2" w:space="0" w:color="000001"/>
               <w:left w:val="single" w:sz="2" w:space="0" w:color="000001"/>
@@ -919,7 +930,7 @@
         </w:tc>
         <w:tc>
           <w:tcPr>
-            <w:tcW w:w="7737" w:type="dxa"/>
+            <w:tcW w:w="7738" w:type="dxa"/>
             <w:tcBorders>
               <w:top w:val="single" w:sz="2" w:space="0" w:color="000001"/>
               <w:left w:val="single" w:sz="2" w:space="0" w:color="000001"/>
@@ -951,7 +962,7 @@
         <w:trPr/>
         <w:tc>
           <w:tcPr>
-            <w:tcW w:w="2239" w:type="dxa"/>
+            <w:tcW w:w="2238" w:type="dxa"/>
             <w:tcBorders>
               <w:top w:val="single" w:sz="2" w:space="0" w:color="000001"/>
               <w:left w:val="single" w:sz="2" w:space="0" w:color="000001"/>
@@ -980,7 +991,7 @@
         </w:tc>
         <w:tc>
           <w:tcPr>
-            <w:tcW w:w="7737" w:type="dxa"/>
+            <w:tcW w:w="7738" w:type="dxa"/>
             <w:tcBorders>
               <w:top w:val="single" w:sz="2" w:space="0" w:color="000001"/>
               <w:left w:val="single" w:sz="2" w:space="0" w:color="000001"/>
@@ -1008,7 +1019,7 @@
         <w:trPr/>
         <w:tc>
           <w:tcPr>
-            <w:tcW w:w="2239" w:type="dxa"/>
+            <w:tcW w:w="2238" w:type="dxa"/>
             <w:tcBorders>
               <w:top w:val="single" w:sz="2" w:space="0" w:color="000001"/>
               <w:left w:val="single" w:sz="2" w:space="0" w:color="000001"/>
@@ -1037,7 +1048,7 @@
         </w:tc>
         <w:tc>
           <w:tcPr>
-            <w:tcW w:w="7737" w:type="dxa"/>
+            <w:tcW w:w="7738" w:type="dxa"/>
             <w:tcBorders>
               <w:top w:val="single" w:sz="2" w:space="0" w:color="000001"/>
               <w:left w:val="single" w:sz="2" w:space="0" w:color="000001"/>
@@ -1056,11 +1067,7 @@
             </w:pPr>
             <w:r>
               <w:rPr/>
-              <w:t xml:space="preserve">See a list of posted jobs with associated information. </w:t>
-            </w:r>
-            <w:r>
-              <w:rPr/>
-              <w:t>This is a general search based on the job content. There are also specialized search use cases for Job Seekers versus Employers.</w:t>
+              <w:t>See a list of posted jobs with associated information. This is a general search based on the job content. There are also specialized search use cases for Job Seekers versus Employers.</w:t>
             </w:r>
           </w:p>
         </w:tc>
@@ -1069,7 +1076,7 @@
         <w:trPr/>
         <w:tc>
           <w:tcPr>
-            <w:tcW w:w="2239" w:type="dxa"/>
+            <w:tcW w:w="2238" w:type="dxa"/>
             <w:tcBorders>
               <w:top w:val="single" w:sz="2" w:space="0" w:color="000001"/>
               <w:left w:val="single" w:sz="2" w:space="0" w:color="000001"/>
@@ -1098,7 +1105,7 @@
         </w:tc>
         <w:tc>
           <w:tcPr>
-            <w:tcW w:w="7737" w:type="dxa"/>
+            <w:tcW w:w="7738" w:type="dxa"/>
             <w:tcBorders>
               <w:top w:val="single" w:sz="2" w:space="0" w:color="000001"/>
               <w:left w:val="single" w:sz="2" w:space="0" w:color="000001"/>
@@ -1126,7 +1133,7 @@
         <w:trPr/>
         <w:tc>
           <w:tcPr>
-            <w:tcW w:w="2239" w:type="dxa"/>
+            <w:tcW w:w="2238" w:type="dxa"/>
             <w:tcBorders>
               <w:top w:val="single" w:sz="2" w:space="0" w:color="000001"/>
               <w:left w:val="single" w:sz="2" w:space="0" w:color="000001"/>
@@ -1155,7 +1162,7 @@
         </w:tc>
         <w:tc>
           <w:tcPr>
-            <w:tcW w:w="7737" w:type="dxa"/>
+            <w:tcW w:w="7738" w:type="dxa"/>
             <w:tcBorders>
               <w:top w:val="single" w:sz="2" w:space="0" w:color="000001"/>
               <w:left w:val="single" w:sz="2" w:space="0" w:color="000001"/>
@@ -1195,15 +1202,7 @@
             </w:pPr>
             <w:r>
               <w:rPr/>
-              <w:t xml:space="preserve">Optional </w:t>
-            </w:r>
-            <w:r>
-              <w:rPr/>
-              <w:t>search criterion</w:t>
-            </w:r>
-            <w:r>
-              <w:rPr/>
-              <w:t>: user enters date posted.</w:t>
+              <w:t>Optional search criterion: user enters date posted.</w:t>
             </w:r>
           </w:p>
           <w:p>
@@ -1220,15 +1219,7 @@
             </w:pPr>
             <w:r>
               <w:rPr/>
-              <w:t xml:space="preserve">Optional </w:t>
-            </w:r>
-            <w:r>
-              <w:rPr/>
-              <w:t>search criterion</w:t>
-            </w:r>
-            <w:r>
-              <w:rPr/>
-              <w:t>: user enters minimum education level.</w:t>
+              <w:t>Optional search criterion: user enters minimum education level.</w:t>
             </w:r>
           </w:p>
           <w:p>
@@ -1245,15 +1236,7 @@
             </w:pPr>
             <w:r>
               <w:rPr/>
-              <w:t xml:space="preserve">Optional </w:t>
-            </w:r>
-            <w:r>
-              <w:rPr/>
-              <w:t>search criterion</w:t>
-            </w:r>
-            <w:r>
-              <w:rPr/>
-              <w:t>: user enters minimum salary.</w:t>
+              <w:t>Optional search criterion: user enters minimum salary.</w:t>
             </w:r>
           </w:p>
           <w:p>
@@ -1270,15 +1253,7 @@
             </w:pPr>
             <w:r>
               <w:rPr/>
-              <w:t xml:space="preserve">Optional </w:t>
-            </w:r>
-            <w:r>
-              <w:rPr/>
-              <w:t>search criterion</w:t>
-            </w:r>
-            <w:r>
-              <w:rPr/>
-              <w:t>: user enters a keyword to be found in the job title.</w:t>
+              <w:t>Optional search criterion: user enters a keyword to be found in the job title.</w:t>
             </w:r>
           </w:p>
           <w:p>
@@ -1338,7 +1313,7 @@
         <w:trPr/>
         <w:tc>
           <w:tcPr>
-            <w:tcW w:w="2239" w:type="dxa"/>
+            <w:tcW w:w="2238" w:type="dxa"/>
             <w:tcBorders>
               <w:top w:val="single" w:sz="2" w:space="0" w:color="000001"/>
               <w:left w:val="single" w:sz="2" w:space="0" w:color="000001"/>
@@ -1367,7 +1342,7 @@
         </w:tc>
         <w:tc>
           <w:tcPr>
-            <w:tcW w:w="7737" w:type="dxa"/>
+            <w:tcW w:w="7738" w:type="dxa"/>
             <w:tcBorders>
               <w:top w:val="single" w:sz="2" w:space="0" w:color="000001"/>
               <w:left w:val="single" w:sz="2" w:space="0" w:color="000001"/>
@@ -1395,7 +1370,7 @@
         <w:trPr/>
         <w:tc>
           <w:tcPr>
-            <w:tcW w:w="2239" w:type="dxa"/>
+            <w:tcW w:w="2238" w:type="dxa"/>
             <w:tcBorders>
               <w:top w:val="single" w:sz="2" w:space="0" w:color="000001"/>
               <w:left w:val="single" w:sz="2" w:space="0" w:color="000001"/>
@@ -1424,7 +1399,7 @@
         </w:tc>
         <w:tc>
           <w:tcPr>
-            <w:tcW w:w="7737" w:type="dxa"/>
+            <w:tcW w:w="7738" w:type="dxa"/>
             <w:tcBorders>
               <w:top w:val="single" w:sz="2" w:space="0" w:color="000001"/>
               <w:left w:val="single" w:sz="2" w:space="0" w:color="000001"/>
@@ -1447,15 +1422,7 @@
             </w:pPr>
             <w:r>
               <w:rPr/>
-              <w:t xml:space="preserve">Some search criterion has </w:t>
-            </w:r>
-            <w:r>
-              <w:rPr/>
-              <w:t xml:space="preserve">an </w:t>
-            </w:r>
-            <w:r>
-              <w:rPr/>
-              <w:t>invalid format.</w:t>
+              <w:t>Some search criterion has an invalid format.</w:t>
             </w:r>
           </w:p>
           <w:p>
@@ -1481,7 +1448,7 @@
         <w:trPr/>
         <w:tc>
           <w:tcPr>
-            <w:tcW w:w="2239" w:type="dxa"/>
+            <w:tcW w:w="2238" w:type="dxa"/>
             <w:tcBorders>
               <w:top w:val="single" w:sz="2" w:space="0" w:color="000001"/>
               <w:left w:val="single" w:sz="2" w:space="0" w:color="000001"/>
@@ -1508,7 +1475,7 @@
         </w:tc>
         <w:tc>
           <w:tcPr>
-            <w:tcW w:w="7737" w:type="dxa"/>
+            <w:tcW w:w="7738" w:type="dxa"/>
             <w:tcBorders>
               <w:top w:val="single" w:sz="2" w:space="0" w:color="000001"/>
               <w:left w:val="single" w:sz="2" w:space="0" w:color="000001"/>
@@ -1557,7 +1524,7 @@
         <w:trPr/>
         <w:tc>
           <w:tcPr>
-            <w:tcW w:w="2239" w:type="dxa"/>
+            <w:tcW w:w="2238" w:type="dxa"/>
             <w:tcBorders>
               <w:left w:val="single" w:sz="2" w:space="0" w:color="000001"/>
               <w:bottom w:val="single" w:sz="2" w:space="0" w:color="000001"/>
@@ -1586,7 +1553,7 @@
         </w:tc>
         <w:tc>
           <w:tcPr>
-            <w:tcW w:w="7737" w:type="dxa"/>
+            <w:tcW w:w="7738" w:type="dxa"/>
             <w:tcBorders>
               <w:left w:val="single" w:sz="2" w:space="0" w:color="000001"/>
               <w:bottom w:val="single" w:sz="2" w:space="0" w:color="000001"/>
@@ -1634,7 +1601,7 @@
         <w:trPr/>
         <w:tc>
           <w:tcPr>
-            <w:tcW w:w="2239" w:type="dxa"/>
+            <w:tcW w:w="2238" w:type="dxa"/>
             <w:tcBorders>
               <w:top w:val="single" w:sz="2" w:space="0" w:color="000001"/>
               <w:left w:val="single" w:sz="2" w:space="0" w:color="000001"/>
@@ -1661,7 +1628,7 @@
         </w:tc>
         <w:tc>
           <w:tcPr>
-            <w:tcW w:w="7737" w:type="dxa"/>
+            <w:tcW w:w="7738" w:type="dxa"/>
             <w:tcBorders>
               <w:top w:val="single" w:sz="2" w:space="0" w:color="000001"/>
               <w:left w:val="single" w:sz="2" w:space="0" w:color="000001"/>
@@ -1725,14 +1692,14 @@
         </w:tblCellMar>
       </w:tblPr>
       <w:tblGrid>
-        <w:gridCol w:w="2239"/>
-        <w:gridCol w:w="7737"/>
+        <w:gridCol w:w="2238"/>
+        <w:gridCol w:w="7738"/>
       </w:tblGrid>
       <w:tr>
         <w:trPr/>
         <w:tc>
           <w:tcPr>
-            <w:tcW w:w="2239" w:type="dxa"/>
+            <w:tcW w:w="2238" w:type="dxa"/>
             <w:tcBorders>
               <w:top w:val="single" w:sz="2" w:space="0" w:color="000001"/>
               <w:left w:val="single" w:sz="2" w:space="0" w:color="000001"/>
@@ -1761,7 +1728,7 @@
         </w:tc>
         <w:tc>
           <w:tcPr>
-            <w:tcW w:w="7737" w:type="dxa"/>
+            <w:tcW w:w="7738" w:type="dxa"/>
             <w:tcBorders>
               <w:top w:val="single" w:sz="2" w:space="0" w:color="000001"/>
               <w:left w:val="single" w:sz="2" w:space="0" w:color="000001"/>
@@ -1793,7 +1760,7 @@
         <w:trPr/>
         <w:tc>
           <w:tcPr>
-            <w:tcW w:w="2239" w:type="dxa"/>
+            <w:tcW w:w="2238" w:type="dxa"/>
             <w:tcBorders>
               <w:top w:val="single" w:sz="2" w:space="0" w:color="000001"/>
               <w:left w:val="single" w:sz="2" w:space="0" w:color="000001"/>
@@ -1822,7 +1789,7 @@
         </w:tc>
         <w:tc>
           <w:tcPr>
-            <w:tcW w:w="7737" w:type="dxa"/>
+            <w:tcW w:w="7738" w:type="dxa"/>
             <w:tcBorders>
               <w:top w:val="single" w:sz="2" w:space="0" w:color="000001"/>
               <w:left w:val="single" w:sz="2" w:space="0" w:color="000001"/>
@@ -1850,7 +1817,7 @@
         <w:trPr/>
         <w:tc>
           <w:tcPr>
-            <w:tcW w:w="2239" w:type="dxa"/>
+            <w:tcW w:w="2238" w:type="dxa"/>
             <w:tcBorders>
               <w:top w:val="single" w:sz="2" w:space="0" w:color="000001"/>
               <w:left w:val="single" w:sz="2" w:space="0" w:color="000001"/>
@@ -1879,7 +1846,7 @@
         </w:tc>
         <w:tc>
           <w:tcPr>
-            <w:tcW w:w="7737" w:type="dxa"/>
+            <w:tcW w:w="7738" w:type="dxa"/>
             <w:tcBorders>
               <w:top w:val="single" w:sz="2" w:space="0" w:color="000001"/>
               <w:left w:val="single" w:sz="2" w:space="0" w:color="000001"/>
@@ -1907,7 +1874,7 @@
         <w:trPr/>
         <w:tc>
           <w:tcPr>
-            <w:tcW w:w="2239" w:type="dxa"/>
+            <w:tcW w:w="2238" w:type="dxa"/>
             <w:tcBorders>
               <w:top w:val="single" w:sz="2" w:space="0" w:color="000001"/>
               <w:left w:val="single" w:sz="2" w:space="0" w:color="000001"/>
@@ -1936,7 +1903,7 @@
         </w:tc>
         <w:tc>
           <w:tcPr>
-            <w:tcW w:w="7737" w:type="dxa"/>
+            <w:tcW w:w="7738" w:type="dxa"/>
             <w:tcBorders>
               <w:top w:val="single" w:sz="2" w:space="0" w:color="000001"/>
               <w:left w:val="single" w:sz="2" w:space="0" w:color="000001"/>
@@ -1964,7 +1931,7 @@
         <w:trPr/>
         <w:tc>
           <w:tcPr>
-            <w:tcW w:w="2239" w:type="dxa"/>
+            <w:tcW w:w="2238" w:type="dxa"/>
             <w:tcBorders>
               <w:top w:val="single" w:sz="2" w:space="0" w:color="000001"/>
               <w:left w:val="single" w:sz="2" w:space="0" w:color="000001"/>
@@ -1993,7 +1960,7 @@
         </w:tc>
         <w:tc>
           <w:tcPr>
-            <w:tcW w:w="7737" w:type="dxa"/>
+            <w:tcW w:w="7738" w:type="dxa"/>
             <w:tcBorders>
               <w:top w:val="single" w:sz="2" w:space="0" w:color="000001"/>
               <w:left w:val="single" w:sz="2" w:space="0" w:color="000001"/>
@@ -2033,15 +2000,7 @@
             </w:pPr>
             <w:r>
               <w:rPr/>
-              <w:t>System displays job ID, job title, job description (</w:t>
-            </w:r>
-            <w:r>
-              <w:rPr/>
-              <w:t xml:space="preserve">maximum </w:t>
-            </w:r>
-            <w:r>
-              <w:rPr/>
-              <w:t xml:space="preserve">1024 characters), job creator (email address of user), minimum education level required, minimum years experience required, salary, status and posted date.  </w:t>
+              <w:t xml:space="preserve">System displays job ID, job title, job description (maximum 1024 characters), job creator (email address of user), minimum education level required, minimum years experience required, salary, status and posted date.  </w:t>
             </w:r>
           </w:p>
           <w:p>
@@ -2067,7 +2026,7 @@
         <w:trPr/>
         <w:tc>
           <w:tcPr>
-            <w:tcW w:w="2239" w:type="dxa"/>
+            <w:tcW w:w="2238" w:type="dxa"/>
             <w:tcBorders>
               <w:top w:val="single" w:sz="2" w:space="0" w:color="000001"/>
               <w:left w:val="single" w:sz="2" w:space="0" w:color="000001"/>
@@ -2096,7 +2055,7 @@
         </w:tc>
         <w:tc>
           <w:tcPr>
-            <w:tcW w:w="7737" w:type="dxa"/>
+            <w:tcW w:w="7738" w:type="dxa"/>
             <w:tcBorders>
               <w:top w:val="single" w:sz="2" w:space="0" w:color="000001"/>
               <w:left w:val="single" w:sz="2" w:space="0" w:color="000001"/>
@@ -2124,7 +2083,7 @@
         <w:trPr/>
         <w:tc>
           <w:tcPr>
-            <w:tcW w:w="2239" w:type="dxa"/>
+            <w:tcW w:w="2238" w:type="dxa"/>
             <w:tcBorders>
               <w:top w:val="single" w:sz="2" w:space="0" w:color="000001"/>
               <w:left w:val="single" w:sz="2" w:space="0" w:color="000001"/>
@@ -2153,7 +2112,7 @@
         </w:tc>
         <w:tc>
           <w:tcPr>
-            <w:tcW w:w="7737" w:type="dxa"/>
+            <w:tcW w:w="7738" w:type="dxa"/>
             <w:tcBorders>
               <w:top w:val="single" w:sz="2" w:space="0" w:color="000001"/>
               <w:left w:val="single" w:sz="2" w:space="0" w:color="000001"/>
@@ -2203,7 +2162,7 @@
         <w:trPr/>
         <w:tc>
           <w:tcPr>
-            <w:tcW w:w="2239" w:type="dxa"/>
+            <w:tcW w:w="2238" w:type="dxa"/>
             <w:tcBorders>
               <w:top w:val="single" w:sz="2" w:space="0" w:color="000001"/>
               <w:left w:val="single" w:sz="2" w:space="0" w:color="000001"/>
@@ -2230,7 +2189,7 @@
         </w:tc>
         <w:tc>
           <w:tcPr>
-            <w:tcW w:w="7737" w:type="dxa"/>
+            <w:tcW w:w="7738" w:type="dxa"/>
             <w:tcBorders>
               <w:top w:val="single" w:sz="2" w:space="0" w:color="000001"/>
               <w:left w:val="single" w:sz="2" w:space="0" w:color="000001"/>
@@ -2249,7 +2208,15 @@
             </w:pPr>
             <w:r>
               <w:rPr/>
-              <w:t>Note that we do not ask the user to enter their email again, but the system will require this information to be sent to the back end.</w:t>
+              <w:t xml:space="preserve">Note that </w:t>
+            </w:r>
+            <w:r>
+              <w:rPr/>
+              <w:t>in this use case</w:t>
+            </w:r>
+            <w:r>
+              <w:rPr/>
+              <w:t xml:space="preserve"> we do not ask the user to enter their email again, but the system will require this information to be sent to the back end.</w:t>
             </w:r>
           </w:p>
         </w:tc>
@@ -2294,14 +2261,14 @@
         </w:tblCellMar>
       </w:tblPr>
       <w:tblGrid>
-        <w:gridCol w:w="2239"/>
-        <w:gridCol w:w="7737"/>
+        <w:gridCol w:w="2238"/>
+        <w:gridCol w:w="7738"/>
       </w:tblGrid>
       <w:tr>
         <w:trPr/>
         <w:tc>
           <w:tcPr>
-            <w:tcW w:w="2239" w:type="dxa"/>
+            <w:tcW w:w="2238" w:type="dxa"/>
             <w:tcBorders>
               <w:top w:val="single" w:sz="2" w:space="0" w:color="000001"/>
               <w:left w:val="single" w:sz="2" w:space="0" w:color="000001"/>
@@ -2330,7 +2297,7 @@
         </w:tc>
         <w:tc>
           <w:tcPr>
-            <w:tcW w:w="7737" w:type="dxa"/>
+            <w:tcW w:w="7738" w:type="dxa"/>
             <w:tcBorders>
               <w:top w:val="single" w:sz="2" w:space="0" w:color="000001"/>
               <w:left w:val="single" w:sz="2" w:space="0" w:color="000001"/>
@@ -2362,7 +2329,7 @@
         <w:trPr/>
         <w:tc>
           <w:tcPr>
-            <w:tcW w:w="2239" w:type="dxa"/>
+            <w:tcW w:w="2238" w:type="dxa"/>
             <w:tcBorders>
               <w:top w:val="single" w:sz="2" w:space="0" w:color="000001"/>
               <w:left w:val="single" w:sz="2" w:space="0" w:color="000001"/>
@@ -2391,7 +2358,7 @@
         </w:tc>
         <w:tc>
           <w:tcPr>
-            <w:tcW w:w="7737" w:type="dxa"/>
+            <w:tcW w:w="7738" w:type="dxa"/>
             <w:tcBorders>
               <w:top w:val="single" w:sz="2" w:space="0" w:color="000001"/>
               <w:left w:val="single" w:sz="2" w:space="0" w:color="000001"/>
@@ -2419,7 +2386,7 @@
         <w:trPr/>
         <w:tc>
           <w:tcPr>
-            <w:tcW w:w="2239" w:type="dxa"/>
+            <w:tcW w:w="2238" w:type="dxa"/>
             <w:tcBorders>
               <w:top w:val="single" w:sz="2" w:space="0" w:color="000001"/>
               <w:left w:val="single" w:sz="2" w:space="0" w:color="000001"/>
@@ -2448,7 +2415,7 @@
         </w:tc>
         <w:tc>
           <w:tcPr>
-            <w:tcW w:w="7737" w:type="dxa"/>
+            <w:tcW w:w="7738" w:type="dxa"/>
             <w:tcBorders>
               <w:top w:val="single" w:sz="2" w:space="0" w:color="000001"/>
               <w:left w:val="single" w:sz="2" w:space="0" w:color="000001"/>
@@ -2476,7 +2443,7 @@
         <w:trPr/>
         <w:tc>
           <w:tcPr>
-            <w:tcW w:w="2239" w:type="dxa"/>
+            <w:tcW w:w="2238" w:type="dxa"/>
             <w:tcBorders>
               <w:top w:val="single" w:sz="2" w:space="0" w:color="000001"/>
               <w:left w:val="single" w:sz="2" w:space="0" w:color="000001"/>
@@ -2505,7 +2472,7 @@
         </w:tc>
         <w:tc>
           <w:tcPr>
-            <w:tcW w:w="7737" w:type="dxa"/>
+            <w:tcW w:w="7738" w:type="dxa"/>
             <w:tcBorders>
               <w:top w:val="single" w:sz="2" w:space="0" w:color="000001"/>
               <w:left w:val="single" w:sz="2" w:space="0" w:color="000001"/>
@@ -2533,7 +2500,7 @@
         <w:trPr/>
         <w:tc>
           <w:tcPr>
-            <w:tcW w:w="2239" w:type="dxa"/>
+            <w:tcW w:w="2238" w:type="dxa"/>
             <w:tcBorders>
               <w:top w:val="single" w:sz="2" w:space="0" w:color="000001"/>
               <w:left w:val="single" w:sz="2" w:space="0" w:color="000001"/>
@@ -2562,7 +2529,7 @@
         </w:tc>
         <w:tc>
           <w:tcPr>
-            <w:tcW w:w="7737" w:type="dxa"/>
+            <w:tcW w:w="7738" w:type="dxa"/>
             <w:tcBorders>
               <w:top w:val="single" w:sz="2" w:space="0" w:color="000001"/>
               <w:left w:val="single" w:sz="2" w:space="0" w:color="000001"/>
@@ -2645,7 +2612,7 @@
         <w:trPr/>
         <w:tc>
           <w:tcPr>
-            <w:tcW w:w="2239" w:type="dxa"/>
+            <w:tcW w:w="2238" w:type="dxa"/>
             <w:tcBorders>
               <w:top w:val="single" w:sz="2" w:space="0" w:color="000001"/>
               <w:left w:val="single" w:sz="2" w:space="0" w:color="000001"/>
@@ -2674,7 +2641,7 @@
         </w:tc>
         <w:tc>
           <w:tcPr>
-            <w:tcW w:w="7737" w:type="dxa"/>
+            <w:tcW w:w="7738" w:type="dxa"/>
             <w:tcBorders>
               <w:top w:val="single" w:sz="2" w:space="0" w:color="000001"/>
               <w:left w:val="single" w:sz="2" w:space="0" w:color="000001"/>
@@ -2702,7 +2669,7 @@
         <w:trPr/>
         <w:tc>
           <w:tcPr>
-            <w:tcW w:w="2239" w:type="dxa"/>
+            <w:tcW w:w="2238" w:type="dxa"/>
             <w:tcBorders>
               <w:top w:val="single" w:sz="2" w:space="0" w:color="000001"/>
               <w:left w:val="single" w:sz="2" w:space="0" w:color="000001"/>
@@ -2731,7 +2698,7 @@
         </w:tc>
         <w:tc>
           <w:tcPr>
-            <w:tcW w:w="7737" w:type="dxa"/>
+            <w:tcW w:w="7738" w:type="dxa"/>
             <w:tcBorders>
               <w:top w:val="single" w:sz="2" w:space="0" w:color="000001"/>
               <w:left w:val="single" w:sz="2" w:space="0" w:color="000001"/>
@@ -2797,7 +2764,7 @@
         <w:trPr/>
         <w:tc>
           <w:tcPr>
-            <w:tcW w:w="2239" w:type="dxa"/>
+            <w:tcW w:w="2238" w:type="dxa"/>
             <w:tcBorders>
               <w:top w:val="single" w:sz="2" w:space="0" w:color="000001"/>
               <w:left w:val="single" w:sz="2" w:space="0" w:color="000001"/>
@@ -2824,7 +2791,7 @@
         </w:tc>
         <w:tc>
           <w:tcPr>
-            <w:tcW w:w="7737" w:type="dxa"/>
+            <w:tcW w:w="7738" w:type="dxa"/>
             <w:tcBorders>
               <w:top w:val="single" w:sz="2" w:space="0" w:color="000001"/>
               <w:left w:val="single" w:sz="2" w:space="0" w:color="000001"/>
@@ -2873,7 +2840,7 @@
         <w:trPr/>
         <w:tc>
           <w:tcPr>
-            <w:tcW w:w="2239" w:type="dxa"/>
+            <w:tcW w:w="2238" w:type="dxa"/>
             <w:tcBorders>
               <w:top w:val="single" w:sz="2" w:space="0" w:color="000001"/>
               <w:left w:val="single" w:sz="2" w:space="0" w:color="000001"/>
@@ -2900,7 +2867,7 @@
         </w:tc>
         <w:tc>
           <w:tcPr>
-            <w:tcW w:w="7737" w:type="dxa"/>
+            <w:tcW w:w="7738" w:type="dxa"/>
             <w:tcBorders>
               <w:top w:val="single" w:sz="2" w:space="0" w:color="000001"/>
               <w:left w:val="single" w:sz="2" w:space="0" w:color="000001"/>
@@ -2964,14 +2931,14 @@
         </w:tblCellMar>
       </w:tblPr>
       <w:tblGrid>
-        <w:gridCol w:w="2239"/>
-        <w:gridCol w:w="7737"/>
+        <w:gridCol w:w="2238"/>
+        <w:gridCol w:w="7738"/>
       </w:tblGrid>
       <w:tr>
         <w:trPr/>
         <w:tc>
           <w:tcPr>
-            <w:tcW w:w="2239" w:type="dxa"/>
+            <w:tcW w:w="2238" w:type="dxa"/>
             <w:tcBorders>
               <w:top w:val="single" w:sz="2" w:space="0" w:color="000001"/>
               <w:left w:val="single" w:sz="2" w:space="0" w:color="000001"/>
@@ -3000,7 +2967,7 @@
         </w:tc>
         <w:tc>
           <w:tcPr>
-            <w:tcW w:w="7737" w:type="dxa"/>
+            <w:tcW w:w="7738" w:type="dxa"/>
             <w:tcBorders>
               <w:top w:val="single" w:sz="2" w:space="0" w:color="000001"/>
               <w:left w:val="single" w:sz="2" w:space="0" w:color="000001"/>
@@ -3032,7 +2999,7 @@
         <w:trPr/>
         <w:tc>
           <w:tcPr>
-            <w:tcW w:w="2239" w:type="dxa"/>
+            <w:tcW w:w="2238" w:type="dxa"/>
             <w:tcBorders>
               <w:top w:val="single" w:sz="2" w:space="0" w:color="000001"/>
               <w:left w:val="single" w:sz="2" w:space="0" w:color="000001"/>
@@ -3061,7 +3028,7 @@
         </w:tc>
         <w:tc>
           <w:tcPr>
-            <w:tcW w:w="7737" w:type="dxa"/>
+            <w:tcW w:w="7738" w:type="dxa"/>
             <w:tcBorders>
               <w:top w:val="single" w:sz="2" w:space="0" w:color="000001"/>
               <w:left w:val="single" w:sz="2" w:space="0" w:color="000001"/>
@@ -3089,7 +3056,7 @@
         <w:trPr/>
         <w:tc>
           <w:tcPr>
-            <w:tcW w:w="2239" w:type="dxa"/>
+            <w:tcW w:w="2238" w:type="dxa"/>
             <w:tcBorders>
               <w:top w:val="single" w:sz="2" w:space="0" w:color="000001"/>
               <w:left w:val="single" w:sz="2" w:space="0" w:color="000001"/>
@@ -3118,7 +3085,7 @@
         </w:tc>
         <w:tc>
           <w:tcPr>
-            <w:tcW w:w="7737" w:type="dxa"/>
+            <w:tcW w:w="7738" w:type="dxa"/>
             <w:tcBorders>
               <w:top w:val="single" w:sz="2" w:space="0" w:color="000001"/>
               <w:left w:val="single" w:sz="2" w:space="0" w:color="000001"/>
@@ -3137,7 +3104,19 @@
             </w:pPr>
             <w:r>
               <w:rPr/>
-              <w:t>Apply for a specific job</w:t>
+              <w:t>Submit an a</w:t>
+            </w:r>
+            <w:r>
+              <w:rPr/>
+              <w:t>ppl</w:t>
+            </w:r>
+            <w:r>
+              <w:rPr/>
+              <w:t>ication</w:t>
+            </w:r>
+            <w:r>
+              <w:rPr/>
+              <w:t xml:space="preserve"> for a specific job</w:t>
             </w:r>
           </w:p>
         </w:tc>
@@ -3146,7 +3125,7 @@
         <w:trPr/>
         <w:tc>
           <w:tcPr>
-            <w:tcW w:w="2239" w:type="dxa"/>
+            <w:tcW w:w="2238" w:type="dxa"/>
             <w:tcBorders>
               <w:top w:val="single" w:sz="2" w:space="0" w:color="000001"/>
               <w:left w:val="single" w:sz="2" w:space="0" w:color="000001"/>
@@ -3175,7 +3154,7 @@
         </w:tc>
         <w:tc>
           <w:tcPr>
-            <w:tcW w:w="7737" w:type="dxa"/>
+            <w:tcW w:w="7738" w:type="dxa"/>
             <w:tcBorders>
               <w:top w:val="single" w:sz="2" w:space="0" w:color="000001"/>
               <w:left w:val="single" w:sz="2" w:space="0" w:color="000001"/>
@@ -3203,7 +3182,7 @@
         <w:trPr/>
         <w:tc>
           <w:tcPr>
-            <w:tcW w:w="2239" w:type="dxa"/>
+            <w:tcW w:w="2238" w:type="dxa"/>
             <w:tcBorders>
               <w:top w:val="single" w:sz="2" w:space="0" w:color="000001"/>
               <w:left w:val="single" w:sz="2" w:space="0" w:color="000001"/>
@@ -3232,7 +3211,7 @@
         </w:tc>
         <w:tc>
           <w:tcPr>
-            <w:tcW w:w="7737" w:type="dxa"/>
+            <w:tcW w:w="7738" w:type="dxa"/>
             <w:tcBorders>
               <w:top w:val="single" w:sz="2" w:space="0" w:color="000001"/>
               <w:left w:val="single" w:sz="2" w:space="0" w:color="000001"/>
@@ -3332,7 +3311,7 @@
         <w:trPr/>
         <w:tc>
           <w:tcPr>
-            <w:tcW w:w="2239" w:type="dxa"/>
+            <w:tcW w:w="2238" w:type="dxa"/>
             <w:tcBorders>
               <w:top w:val="single" w:sz="2" w:space="0" w:color="000001"/>
               <w:left w:val="single" w:sz="2" w:space="0" w:color="000001"/>
@@ -3361,7 +3340,7 @@
         </w:tc>
         <w:tc>
           <w:tcPr>
-            <w:tcW w:w="7737" w:type="dxa"/>
+            <w:tcW w:w="7738" w:type="dxa"/>
             <w:tcBorders>
               <w:top w:val="single" w:sz="2" w:space="0" w:color="000001"/>
               <w:left w:val="single" w:sz="2" w:space="0" w:color="000001"/>
@@ -3389,7 +3368,7 @@
         <w:trPr/>
         <w:tc>
           <w:tcPr>
-            <w:tcW w:w="2239" w:type="dxa"/>
+            <w:tcW w:w="2238" w:type="dxa"/>
             <w:tcBorders>
               <w:top w:val="single" w:sz="2" w:space="0" w:color="000001"/>
               <w:left w:val="single" w:sz="2" w:space="0" w:color="000001"/>
@@ -3418,7 +3397,7 @@
         </w:tc>
         <w:tc>
           <w:tcPr>
-            <w:tcW w:w="7737" w:type="dxa"/>
+            <w:tcW w:w="7738" w:type="dxa"/>
             <w:tcBorders>
               <w:top w:val="single" w:sz="2" w:space="0" w:color="000001"/>
               <w:left w:val="single" w:sz="2" w:space="0" w:color="000001"/>
@@ -3467,7 +3446,7 @@
         <w:trPr/>
         <w:tc>
           <w:tcPr>
-            <w:tcW w:w="2239" w:type="dxa"/>
+            <w:tcW w:w="2238" w:type="dxa"/>
             <w:tcBorders>
               <w:top w:val="single" w:sz="2" w:space="0" w:color="000001"/>
               <w:left w:val="single" w:sz="2" w:space="0" w:color="000001"/>
@@ -3494,7 +3473,7 @@
         </w:tc>
         <w:tc>
           <w:tcPr>
-            <w:tcW w:w="7737" w:type="dxa"/>
+            <w:tcW w:w="7738" w:type="dxa"/>
             <w:tcBorders>
               <w:top w:val="single" w:sz="2" w:space="0" w:color="000001"/>
               <w:left w:val="single" w:sz="2" w:space="0" w:color="000001"/>
@@ -3543,7 +3522,7 @@
         <w:trPr/>
         <w:tc>
           <w:tcPr>
-            <w:tcW w:w="2239" w:type="dxa"/>
+            <w:tcW w:w="2238" w:type="dxa"/>
             <w:tcBorders>
               <w:left w:val="single" w:sz="2" w:space="0" w:color="000001"/>
               <w:bottom w:val="single" w:sz="2" w:space="0" w:color="000001"/>
@@ -3572,7 +3551,7 @@
         </w:tc>
         <w:tc>
           <w:tcPr>
-            <w:tcW w:w="7737" w:type="dxa"/>
+            <w:tcW w:w="7738" w:type="dxa"/>
             <w:tcBorders>
               <w:left w:val="single" w:sz="2" w:space="0" w:color="000001"/>
               <w:bottom w:val="single" w:sz="2" w:space="0" w:color="000001"/>
@@ -3620,7 +3599,7 @@
         <w:trPr/>
         <w:tc>
           <w:tcPr>
-            <w:tcW w:w="2239" w:type="dxa"/>
+            <w:tcW w:w="2238" w:type="dxa"/>
             <w:tcBorders>
               <w:top w:val="single" w:sz="2" w:space="0" w:color="000001"/>
               <w:left w:val="single" w:sz="2" w:space="0" w:color="000001"/>
@@ -3647,7 +3626,7 @@
         </w:tc>
         <w:tc>
           <w:tcPr>
-            <w:tcW w:w="7737" w:type="dxa"/>
+            <w:tcW w:w="7738" w:type="dxa"/>
             <w:tcBorders>
               <w:top w:val="single" w:sz="2" w:space="0" w:color="000001"/>
               <w:left w:val="single" w:sz="2" w:space="0" w:color="000001"/>
@@ -3670,11 +3649,7 @@
             </w:pPr>
             <w:r>
               <w:rPr/>
-              <w:t xml:space="preserve">System discovers that the </w:t>
-            </w:r>
-            <w:r>
-              <w:rPr/>
-              <w:t>education level of the job seeker is lower than the minimum education level specified in the job description.</w:t>
+              <w:t>System discovers that the education level of the job seeker is lower than the minimum education level specified in the job description.</w:t>
             </w:r>
           </w:p>
           <w:p>
@@ -3753,14 +3728,14 @@
         </w:tblCellMar>
       </w:tblPr>
       <w:tblGrid>
-        <w:gridCol w:w="2239"/>
-        <w:gridCol w:w="7737"/>
+        <w:gridCol w:w="2238"/>
+        <w:gridCol w:w="7738"/>
       </w:tblGrid>
       <w:tr>
         <w:trPr/>
         <w:tc>
           <w:tcPr>
-            <w:tcW w:w="2239" w:type="dxa"/>
+            <w:tcW w:w="2238" w:type="dxa"/>
             <w:tcBorders>
               <w:top w:val="single" w:sz="2" w:space="0" w:color="000001"/>
               <w:left w:val="single" w:sz="2" w:space="0" w:color="000001"/>
@@ -3789,7 +3764,7 @@
         </w:tc>
         <w:tc>
           <w:tcPr>
-            <w:tcW w:w="7737" w:type="dxa"/>
+            <w:tcW w:w="7738" w:type="dxa"/>
             <w:tcBorders>
               <w:top w:val="single" w:sz="2" w:space="0" w:color="000001"/>
               <w:left w:val="single" w:sz="2" w:space="0" w:color="000001"/>
@@ -3821,7 +3796,7 @@
         <w:trPr/>
         <w:tc>
           <w:tcPr>
-            <w:tcW w:w="2239" w:type="dxa"/>
+            <w:tcW w:w="2238" w:type="dxa"/>
             <w:tcBorders>
               <w:top w:val="single" w:sz="2" w:space="0" w:color="000001"/>
               <w:left w:val="single" w:sz="2" w:space="0" w:color="000001"/>
@@ -3850,7 +3825,7 @@
         </w:tc>
         <w:tc>
           <w:tcPr>
-            <w:tcW w:w="7737" w:type="dxa"/>
+            <w:tcW w:w="7738" w:type="dxa"/>
             <w:tcBorders>
               <w:top w:val="single" w:sz="2" w:space="0" w:color="000001"/>
               <w:left w:val="single" w:sz="2" w:space="0" w:color="000001"/>
@@ -3878,7 +3853,7 @@
         <w:trPr/>
         <w:tc>
           <w:tcPr>
-            <w:tcW w:w="2239" w:type="dxa"/>
+            <w:tcW w:w="2238" w:type="dxa"/>
             <w:tcBorders>
               <w:top w:val="single" w:sz="2" w:space="0" w:color="000001"/>
               <w:left w:val="single" w:sz="2" w:space="0" w:color="000001"/>
@@ -3907,7 +3882,7 @@
         </w:tc>
         <w:tc>
           <w:tcPr>
-            <w:tcW w:w="7737" w:type="dxa"/>
+            <w:tcW w:w="7738" w:type="dxa"/>
             <w:tcBorders>
               <w:top w:val="single" w:sz="2" w:space="0" w:color="000001"/>
               <w:left w:val="single" w:sz="2" w:space="0" w:color="000001"/>
@@ -3935,7 +3910,7 @@
         <w:trPr/>
         <w:tc>
           <w:tcPr>
-            <w:tcW w:w="2239" w:type="dxa"/>
+            <w:tcW w:w="2238" w:type="dxa"/>
             <w:tcBorders>
               <w:top w:val="single" w:sz="2" w:space="0" w:color="000001"/>
               <w:left w:val="single" w:sz="2" w:space="0" w:color="000001"/>
@@ -3964,7 +3939,7 @@
         </w:tc>
         <w:tc>
           <w:tcPr>
-            <w:tcW w:w="7737" w:type="dxa"/>
+            <w:tcW w:w="7738" w:type="dxa"/>
             <w:tcBorders>
               <w:top w:val="single" w:sz="2" w:space="0" w:color="000001"/>
               <w:left w:val="single" w:sz="2" w:space="0" w:color="000001"/>
@@ -3992,7 +3967,7 @@
         <w:trPr/>
         <w:tc>
           <w:tcPr>
-            <w:tcW w:w="2239" w:type="dxa"/>
+            <w:tcW w:w="2238" w:type="dxa"/>
             <w:tcBorders>
               <w:top w:val="single" w:sz="2" w:space="0" w:color="000001"/>
               <w:left w:val="single" w:sz="2" w:space="0" w:color="000001"/>
@@ -4021,7 +3996,7 @@
         </w:tc>
         <w:tc>
           <w:tcPr>
-            <w:tcW w:w="7737" w:type="dxa"/>
+            <w:tcW w:w="7738" w:type="dxa"/>
             <w:tcBorders>
               <w:top w:val="single" w:sz="2" w:space="0" w:color="000001"/>
               <w:left w:val="single" w:sz="2" w:space="0" w:color="000001"/>
@@ -4206,7 +4181,7 @@
         <w:trPr/>
         <w:tc>
           <w:tcPr>
-            <w:tcW w:w="2239" w:type="dxa"/>
+            <w:tcW w:w="2238" w:type="dxa"/>
             <w:tcBorders>
               <w:top w:val="single" w:sz="2" w:space="0" w:color="000001"/>
               <w:left w:val="single" w:sz="2" w:space="0" w:color="000001"/>
@@ -4235,7 +4210,7 @@
         </w:tc>
         <w:tc>
           <w:tcPr>
-            <w:tcW w:w="7737" w:type="dxa"/>
+            <w:tcW w:w="7738" w:type="dxa"/>
             <w:tcBorders>
               <w:top w:val="single" w:sz="2" w:space="0" w:color="000001"/>
               <w:left w:val="single" w:sz="2" w:space="0" w:color="000001"/>
@@ -4263,7 +4238,7 @@
         <w:trPr/>
         <w:tc>
           <w:tcPr>
-            <w:tcW w:w="2239" w:type="dxa"/>
+            <w:tcW w:w="2238" w:type="dxa"/>
             <w:tcBorders>
               <w:top w:val="single" w:sz="2" w:space="0" w:color="000001"/>
               <w:left w:val="single" w:sz="2" w:space="0" w:color="000001"/>
@@ -4292,7 +4267,7 @@
         </w:tc>
         <w:tc>
           <w:tcPr>
-            <w:tcW w:w="7737" w:type="dxa"/>
+            <w:tcW w:w="7738" w:type="dxa"/>
             <w:tcBorders>
               <w:top w:val="single" w:sz="2" w:space="0" w:color="000001"/>
               <w:left w:val="single" w:sz="2" w:space="0" w:color="000001"/>
@@ -4341,7 +4316,7 @@
         <w:trPr/>
         <w:tc>
           <w:tcPr>
-            <w:tcW w:w="2239" w:type="dxa"/>
+            <w:tcW w:w="2238" w:type="dxa"/>
             <w:tcBorders>
               <w:top w:val="single" w:sz="2" w:space="0" w:color="000001"/>
               <w:left w:val="single" w:sz="2" w:space="0" w:color="000001"/>
@@ -4368,7 +4343,7 @@
         </w:tc>
         <w:tc>
           <w:tcPr>
-            <w:tcW w:w="7737" w:type="dxa"/>
+            <w:tcW w:w="7738" w:type="dxa"/>
             <w:tcBorders>
               <w:top w:val="single" w:sz="2" w:space="0" w:color="000001"/>
               <w:left w:val="single" w:sz="2" w:space="0" w:color="000001"/>
@@ -4453,14 +4428,14 @@
         </w:tblCellMar>
       </w:tblPr>
       <w:tblGrid>
-        <w:gridCol w:w="2239"/>
-        <w:gridCol w:w="7737"/>
+        <w:gridCol w:w="2238"/>
+        <w:gridCol w:w="7738"/>
       </w:tblGrid>
       <w:tr>
         <w:trPr/>
         <w:tc>
           <w:tcPr>
-            <w:tcW w:w="2239" w:type="dxa"/>
+            <w:tcW w:w="2238" w:type="dxa"/>
             <w:tcBorders>
               <w:top w:val="single" w:sz="2" w:space="0" w:color="000001"/>
               <w:left w:val="single" w:sz="2" w:space="0" w:color="000001"/>
@@ -4489,7 +4464,7 @@
         </w:tc>
         <w:tc>
           <w:tcPr>
-            <w:tcW w:w="7737" w:type="dxa"/>
+            <w:tcW w:w="7738" w:type="dxa"/>
             <w:tcBorders>
               <w:top w:val="single" w:sz="2" w:space="0" w:color="000001"/>
               <w:left w:val="single" w:sz="2" w:space="0" w:color="000001"/>
@@ -4521,7 +4496,7 @@
         <w:trPr/>
         <w:tc>
           <w:tcPr>
-            <w:tcW w:w="2239" w:type="dxa"/>
+            <w:tcW w:w="2238" w:type="dxa"/>
             <w:tcBorders>
               <w:top w:val="single" w:sz="2" w:space="0" w:color="000001"/>
               <w:left w:val="single" w:sz="2" w:space="0" w:color="000001"/>
@@ -4550,7 +4525,7 @@
         </w:tc>
         <w:tc>
           <w:tcPr>
-            <w:tcW w:w="7737" w:type="dxa"/>
+            <w:tcW w:w="7738" w:type="dxa"/>
             <w:tcBorders>
               <w:top w:val="single" w:sz="2" w:space="0" w:color="000001"/>
               <w:left w:val="single" w:sz="2" w:space="0" w:color="000001"/>
@@ -4578,7 +4553,7 @@
         <w:trPr/>
         <w:tc>
           <w:tcPr>
-            <w:tcW w:w="2239" w:type="dxa"/>
+            <w:tcW w:w="2238" w:type="dxa"/>
             <w:tcBorders>
               <w:top w:val="single" w:sz="2" w:space="0" w:color="000001"/>
               <w:left w:val="single" w:sz="2" w:space="0" w:color="000001"/>
@@ -4607,7 +4582,7 @@
         </w:tc>
         <w:tc>
           <w:tcPr>
-            <w:tcW w:w="7737" w:type="dxa"/>
+            <w:tcW w:w="7738" w:type="dxa"/>
             <w:tcBorders>
               <w:top w:val="single" w:sz="2" w:space="0" w:color="000001"/>
               <w:left w:val="single" w:sz="2" w:space="0" w:color="000001"/>
@@ -4635,7 +4610,7 @@
         <w:trPr/>
         <w:tc>
           <w:tcPr>
-            <w:tcW w:w="2239" w:type="dxa"/>
+            <w:tcW w:w="2238" w:type="dxa"/>
             <w:tcBorders>
               <w:top w:val="single" w:sz="2" w:space="0" w:color="000001"/>
               <w:left w:val="single" w:sz="2" w:space="0" w:color="000001"/>
@@ -4664,7 +4639,7 @@
         </w:tc>
         <w:tc>
           <w:tcPr>
-            <w:tcW w:w="7737" w:type="dxa"/>
+            <w:tcW w:w="7738" w:type="dxa"/>
             <w:tcBorders>
               <w:top w:val="single" w:sz="2" w:space="0" w:color="000001"/>
               <w:left w:val="single" w:sz="2" w:space="0" w:color="000001"/>
@@ -4692,7 +4667,7 @@
         <w:trPr/>
         <w:tc>
           <w:tcPr>
-            <w:tcW w:w="2239" w:type="dxa"/>
+            <w:tcW w:w="2238" w:type="dxa"/>
             <w:tcBorders>
               <w:top w:val="single" w:sz="2" w:space="0" w:color="000001"/>
               <w:left w:val="single" w:sz="2" w:space="0" w:color="000001"/>
@@ -4721,7 +4696,7 @@
         </w:tc>
         <w:tc>
           <w:tcPr>
-            <w:tcW w:w="7737" w:type="dxa"/>
+            <w:tcW w:w="7738" w:type="dxa"/>
             <w:tcBorders>
               <w:top w:val="single" w:sz="2" w:space="0" w:color="000001"/>
               <w:left w:val="single" w:sz="2" w:space="0" w:color="000001"/>
@@ -4855,7 +4830,7 @@
         <w:trPr/>
         <w:tc>
           <w:tcPr>
-            <w:tcW w:w="2239" w:type="dxa"/>
+            <w:tcW w:w="2238" w:type="dxa"/>
             <w:tcBorders>
               <w:top w:val="single" w:sz="2" w:space="0" w:color="000001"/>
               <w:left w:val="single" w:sz="2" w:space="0" w:color="000001"/>
@@ -4884,7 +4859,7 @@
         </w:tc>
         <w:tc>
           <w:tcPr>
-            <w:tcW w:w="7737" w:type="dxa"/>
+            <w:tcW w:w="7738" w:type="dxa"/>
             <w:tcBorders>
               <w:top w:val="single" w:sz="2" w:space="0" w:color="000001"/>
               <w:left w:val="single" w:sz="2" w:space="0" w:color="000001"/>
@@ -4912,7 +4887,7 @@
         <w:trPr/>
         <w:tc>
           <w:tcPr>
-            <w:tcW w:w="2239" w:type="dxa"/>
+            <w:tcW w:w="2238" w:type="dxa"/>
             <w:tcBorders>
               <w:top w:val="single" w:sz="2" w:space="0" w:color="000001"/>
               <w:left w:val="single" w:sz="2" w:space="0" w:color="000001"/>
@@ -4941,7 +4916,7 @@
         </w:tc>
         <w:tc>
           <w:tcPr>
-            <w:tcW w:w="7737" w:type="dxa"/>
+            <w:tcW w:w="7738" w:type="dxa"/>
             <w:tcBorders>
               <w:top w:val="single" w:sz="2" w:space="0" w:color="000001"/>
               <w:left w:val="single" w:sz="2" w:space="0" w:color="000001"/>
@@ -4990,7 +4965,7 @@
         <w:trPr/>
         <w:tc>
           <w:tcPr>
-            <w:tcW w:w="2239" w:type="dxa"/>
+            <w:tcW w:w="2238" w:type="dxa"/>
             <w:tcBorders>
               <w:top w:val="single" w:sz="2" w:space="0" w:color="000001"/>
               <w:left w:val="single" w:sz="2" w:space="0" w:color="000001"/>
@@ -5017,7 +4992,7 @@
         </w:tc>
         <w:tc>
           <w:tcPr>
-            <w:tcW w:w="7737" w:type="dxa"/>
+            <w:tcW w:w="7738" w:type="dxa"/>
             <w:tcBorders>
               <w:top w:val="single" w:sz="2" w:space="0" w:color="000001"/>
               <w:left w:val="single" w:sz="2" w:space="0" w:color="000001"/>
@@ -5066,7 +5041,7 @@
         <w:trPr/>
         <w:tc>
           <w:tcPr>
-            <w:tcW w:w="2239" w:type="dxa"/>
+            <w:tcW w:w="2238" w:type="dxa"/>
             <w:tcBorders>
               <w:left w:val="single" w:sz="2" w:space="0" w:color="000001"/>
               <w:bottom w:val="single" w:sz="2" w:space="0" w:color="000001"/>
@@ -5095,7 +5070,7 @@
         </w:tc>
         <w:tc>
           <w:tcPr>
-            <w:tcW w:w="7737" w:type="dxa"/>
+            <w:tcW w:w="7738" w:type="dxa"/>
             <w:tcBorders>
               <w:left w:val="single" w:sz="2" w:space="0" w:color="000001"/>
               <w:bottom w:val="single" w:sz="2" w:space="0" w:color="000001"/>
@@ -5144,7 +5119,7 @@
         <w:trPr/>
         <w:tc>
           <w:tcPr>
-            <w:tcW w:w="2239" w:type="dxa"/>
+            <w:tcW w:w="2238" w:type="dxa"/>
             <w:tcBorders>
               <w:left w:val="single" w:sz="2" w:space="0" w:color="000001"/>
               <w:bottom w:val="single" w:sz="2" w:space="0" w:color="000001"/>
@@ -5173,7 +5148,7 @@
         </w:tc>
         <w:tc>
           <w:tcPr>
-            <w:tcW w:w="7737" w:type="dxa"/>
+            <w:tcW w:w="7738" w:type="dxa"/>
             <w:tcBorders>
               <w:left w:val="single" w:sz="2" w:space="0" w:color="000001"/>
               <w:bottom w:val="single" w:sz="2" w:space="0" w:color="000001"/>
@@ -5257,14 +5232,14 @@
         </w:tblCellMar>
       </w:tblPr>
       <w:tblGrid>
-        <w:gridCol w:w="2239"/>
-        <w:gridCol w:w="7737"/>
+        <w:gridCol w:w="2238"/>
+        <w:gridCol w:w="7738"/>
       </w:tblGrid>
       <w:tr>
         <w:trPr/>
         <w:tc>
           <w:tcPr>
-            <w:tcW w:w="2239" w:type="dxa"/>
+            <w:tcW w:w="2238" w:type="dxa"/>
             <w:tcBorders>
               <w:top w:val="single" w:sz="2" w:space="0" w:color="000001"/>
               <w:left w:val="single" w:sz="2" w:space="0" w:color="000001"/>
@@ -5293,7 +5268,7 @@
         </w:tc>
         <w:tc>
           <w:tcPr>
-            <w:tcW w:w="7737" w:type="dxa"/>
+            <w:tcW w:w="7738" w:type="dxa"/>
             <w:tcBorders>
               <w:top w:val="single" w:sz="2" w:space="0" w:color="000001"/>
               <w:left w:val="single" w:sz="2" w:space="0" w:color="000001"/>
@@ -5325,7 +5300,7 @@
         <w:trPr/>
         <w:tc>
           <w:tcPr>
-            <w:tcW w:w="2239" w:type="dxa"/>
+            <w:tcW w:w="2238" w:type="dxa"/>
             <w:tcBorders>
               <w:top w:val="single" w:sz="2" w:space="0" w:color="000001"/>
               <w:left w:val="single" w:sz="2" w:space="0" w:color="000001"/>
@@ -5354,7 +5329,7 @@
         </w:tc>
         <w:tc>
           <w:tcPr>
-            <w:tcW w:w="7737" w:type="dxa"/>
+            <w:tcW w:w="7738" w:type="dxa"/>
             <w:tcBorders>
               <w:top w:val="single" w:sz="2" w:space="0" w:color="000001"/>
               <w:left w:val="single" w:sz="2" w:space="0" w:color="000001"/>
@@ -5382,7 +5357,7 @@
         <w:trPr/>
         <w:tc>
           <w:tcPr>
-            <w:tcW w:w="2239" w:type="dxa"/>
+            <w:tcW w:w="2238" w:type="dxa"/>
             <w:tcBorders>
               <w:top w:val="single" w:sz="2" w:space="0" w:color="000001"/>
               <w:left w:val="single" w:sz="2" w:space="0" w:color="000001"/>
@@ -5411,7 +5386,7 @@
         </w:tc>
         <w:tc>
           <w:tcPr>
-            <w:tcW w:w="7737" w:type="dxa"/>
+            <w:tcW w:w="7738" w:type="dxa"/>
             <w:tcBorders>
               <w:top w:val="single" w:sz="2" w:space="0" w:color="000001"/>
               <w:left w:val="single" w:sz="2" w:space="0" w:color="000001"/>
@@ -5439,7 +5414,7 @@
         <w:trPr/>
         <w:tc>
           <w:tcPr>
-            <w:tcW w:w="2239" w:type="dxa"/>
+            <w:tcW w:w="2238" w:type="dxa"/>
             <w:tcBorders>
               <w:top w:val="single" w:sz="2" w:space="0" w:color="000001"/>
               <w:left w:val="single" w:sz="2" w:space="0" w:color="000001"/>
@@ -5468,7 +5443,7 @@
         </w:tc>
         <w:tc>
           <w:tcPr>
-            <w:tcW w:w="7737" w:type="dxa"/>
+            <w:tcW w:w="7738" w:type="dxa"/>
             <w:tcBorders>
               <w:top w:val="single" w:sz="2" w:space="0" w:color="000001"/>
               <w:left w:val="single" w:sz="2" w:space="0" w:color="000001"/>
@@ -5496,7 +5471,7 @@
         <w:trPr/>
         <w:tc>
           <w:tcPr>
-            <w:tcW w:w="2239" w:type="dxa"/>
+            <w:tcW w:w="2238" w:type="dxa"/>
             <w:tcBorders>
               <w:top w:val="single" w:sz="2" w:space="0" w:color="000001"/>
               <w:left w:val="single" w:sz="2" w:space="0" w:color="000001"/>
@@ -5525,7 +5500,7 @@
         </w:tc>
         <w:tc>
           <w:tcPr>
-            <w:tcW w:w="7737" w:type="dxa"/>
+            <w:tcW w:w="7738" w:type="dxa"/>
             <w:tcBorders>
               <w:top w:val="single" w:sz="2" w:space="0" w:color="000001"/>
               <w:left w:val="single" w:sz="2" w:space="0" w:color="000001"/>
@@ -5642,7 +5617,7 @@
         <w:trPr/>
         <w:tc>
           <w:tcPr>
-            <w:tcW w:w="2239" w:type="dxa"/>
+            <w:tcW w:w="2238" w:type="dxa"/>
             <w:tcBorders>
               <w:top w:val="single" w:sz="2" w:space="0" w:color="000001"/>
               <w:left w:val="single" w:sz="2" w:space="0" w:color="000001"/>
@@ -5671,7 +5646,7 @@
         </w:tc>
         <w:tc>
           <w:tcPr>
-            <w:tcW w:w="7737" w:type="dxa"/>
+            <w:tcW w:w="7738" w:type="dxa"/>
             <w:tcBorders>
               <w:top w:val="single" w:sz="2" w:space="0" w:color="000001"/>
               <w:left w:val="single" w:sz="2" w:space="0" w:color="000001"/>
@@ -5699,7 +5674,7 @@
         <w:trPr/>
         <w:tc>
           <w:tcPr>
-            <w:tcW w:w="2239" w:type="dxa"/>
+            <w:tcW w:w="2238" w:type="dxa"/>
             <w:tcBorders>
               <w:top w:val="single" w:sz="2" w:space="0" w:color="000001"/>
               <w:left w:val="single" w:sz="2" w:space="0" w:color="000001"/>
@@ -5726,7 +5701,7 @@
         </w:tc>
         <w:tc>
           <w:tcPr>
-            <w:tcW w:w="7737" w:type="dxa"/>
+            <w:tcW w:w="7738" w:type="dxa"/>
             <w:tcBorders>
               <w:top w:val="single" w:sz="2" w:space="0" w:color="000001"/>
               <w:left w:val="single" w:sz="2" w:space="0" w:color="000001"/>
@@ -5775,7 +5750,7 @@
         <w:trPr/>
         <w:tc>
           <w:tcPr>
-            <w:tcW w:w="2239" w:type="dxa"/>
+            <w:tcW w:w="2238" w:type="dxa"/>
             <w:tcBorders>
               <w:left w:val="single" w:sz="2" w:space="0" w:color="000001"/>
               <w:bottom w:val="single" w:sz="2" w:space="0" w:color="000001"/>
@@ -5804,7 +5779,7 @@
         </w:tc>
         <w:tc>
           <w:tcPr>
-            <w:tcW w:w="7737" w:type="dxa"/>
+            <w:tcW w:w="7738" w:type="dxa"/>
             <w:tcBorders>
               <w:left w:val="single" w:sz="2" w:space="0" w:color="000001"/>
               <w:bottom w:val="single" w:sz="2" w:space="0" w:color="000001"/>
@@ -5853,7 +5828,7 @@
         <w:trPr/>
         <w:tc>
           <w:tcPr>
-            <w:tcW w:w="2239" w:type="dxa"/>
+            <w:tcW w:w="2238" w:type="dxa"/>
             <w:tcBorders>
               <w:left w:val="single" w:sz="2" w:space="0" w:color="000001"/>
               <w:bottom w:val="single" w:sz="2" w:space="0" w:color="000001"/>
@@ -5882,7 +5857,7 @@
         </w:tc>
         <w:tc>
           <w:tcPr>
-            <w:tcW w:w="7737" w:type="dxa"/>
+            <w:tcW w:w="7738" w:type="dxa"/>
             <w:tcBorders>
               <w:left w:val="single" w:sz="2" w:space="0" w:color="000001"/>
               <w:bottom w:val="single" w:sz="2" w:space="0" w:color="000001"/>
@@ -5933,7 +5908,7 @@
         </w:trPr>
         <w:tc>
           <w:tcPr>
-            <w:tcW w:w="2239" w:type="dxa"/>
+            <w:tcW w:w="2238" w:type="dxa"/>
             <w:tcBorders>
               <w:left w:val="single" w:sz="2" w:space="0" w:color="000001"/>
               <w:bottom w:val="single" w:sz="2" w:space="0" w:color="000001"/>
@@ -5962,7 +5937,7 @@
         </w:tc>
         <w:tc>
           <w:tcPr>
-            <w:tcW w:w="7737" w:type="dxa"/>
+            <w:tcW w:w="7738" w:type="dxa"/>
             <w:tcBorders>
               <w:left w:val="single" w:sz="2" w:space="0" w:color="000001"/>
               <w:bottom w:val="single" w:sz="2" w:space="0" w:color="000001"/>
@@ -6048,14 +6023,14 @@
         </w:tblCellMar>
       </w:tblPr>
       <w:tblGrid>
-        <w:gridCol w:w="2239"/>
-        <w:gridCol w:w="7737"/>
+        <w:gridCol w:w="2238"/>
+        <w:gridCol w:w="7738"/>
       </w:tblGrid>
       <w:tr>
         <w:trPr/>
         <w:tc>
           <w:tcPr>
-            <w:tcW w:w="2239" w:type="dxa"/>
+            <w:tcW w:w="2238" w:type="dxa"/>
             <w:tcBorders>
               <w:top w:val="single" w:sz="2" w:space="0" w:color="000001"/>
               <w:left w:val="single" w:sz="2" w:space="0" w:color="000001"/>
@@ -6084,7 +6059,7 @@
         </w:tc>
         <w:tc>
           <w:tcPr>
-            <w:tcW w:w="7737" w:type="dxa"/>
+            <w:tcW w:w="7738" w:type="dxa"/>
             <w:tcBorders>
               <w:top w:val="single" w:sz="2" w:space="0" w:color="000001"/>
               <w:left w:val="single" w:sz="2" w:space="0" w:color="000001"/>
@@ -6116,7 +6091,7 @@
         <w:trPr/>
         <w:tc>
           <w:tcPr>
-            <w:tcW w:w="2239" w:type="dxa"/>
+            <w:tcW w:w="2238" w:type="dxa"/>
             <w:tcBorders>
               <w:top w:val="single" w:sz="2" w:space="0" w:color="000001"/>
               <w:left w:val="single" w:sz="2" w:space="0" w:color="000001"/>
@@ -6145,7 +6120,7 @@
         </w:tc>
         <w:tc>
           <w:tcPr>
-            <w:tcW w:w="7737" w:type="dxa"/>
+            <w:tcW w:w="7738" w:type="dxa"/>
             <w:tcBorders>
               <w:top w:val="single" w:sz="2" w:space="0" w:color="000001"/>
               <w:left w:val="single" w:sz="2" w:space="0" w:color="000001"/>
@@ -6173,7 +6148,7 @@
         <w:trPr/>
         <w:tc>
           <w:tcPr>
-            <w:tcW w:w="2239" w:type="dxa"/>
+            <w:tcW w:w="2238" w:type="dxa"/>
             <w:tcBorders>
               <w:top w:val="single" w:sz="2" w:space="0" w:color="000001"/>
               <w:left w:val="single" w:sz="2" w:space="0" w:color="000001"/>
@@ -6202,7 +6177,7 @@
         </w:tc>
         <w:tc>
           <w:tcPr>
-            <w:tcW w:w="7737" w:type="dxa"/>
+            <w:tcW w:w="7738" w:type="dxa"/>
             <w:tcBorders>
               <w:top w:val="single" w:sz="2" w:space="0" w:color="000001"/>
               <w:left w:val="single" w:sz="2" w:space="0" w:color="000001"/>
@@ -6230,7 +6205,7 @@
         <w:trPr/>
         <w:tc>
           <w:tcPr>
-            <w:tcW w:w="2239" w:type="dxa"/>
+            <w:tcW w:w="2238" w:type="dxa"/>
             <w:tcBorders>
               <w:top w:val="single" w:sz="2" w:space="0" w:color="000001"/>
               <w:left w:val="single" w:sz="2" w:space="0" w:color="000001"/>
@@ -6259,7 +6234,7 @@
         </w:tc>
         <w:tc>
           <w:tcPr>
-            <w:tcW w:w="7737" w:type="dxa"/>
+            <w:tcW w:w="7738" w:type="dxa"/>
             <w:tcBorders>
               <w:top w:val="single" w:sz="2" w:space="0" w:color="000001"/>
               <w:left w:val="single" w:sz="2" w:space="0" w:color="000001"/>
@@ -6287,7 +6262,7 @@
         <w:trPr/>
         <w:tc>
           <w:tcPr>
-            <w:tcW w:w="2239" w:type="dxa"/>
+            <w:tcW w:w="2238" w:type="dxa"/>
             <w:tcBorders>
               <w:top w:val="single" w:sz="2" w:space="0" w:color="000001"/>
               <w:left w:val="single" w:sz="2" w:space="0" w:color="000001"/>
@@ -6316,7 +6291,7 @@
         </w:tc>
         <w:tc>
           <w:tcPr>
-            <w:tcW w:w="7737" w:type="dxa"/>
+            <w:tcW w:w="7738" w:type="dxa"/>
             <w:tcBorders>
               <w:top w:val="single" w:sz="2" w:space="0" w:color="000001"/>
               <w:left w:val="single" w:sz="2" w:space="0" w:color="000001"/>
@@ -6399,7 +6374,7 @@
         <w:trPr/>
         <w:tc>
           <w:tcPr>
-            <w:tcW w:w="2239" w:type="dxa"/>
+            <w:tcW w:w="2238" w:type="dxa"/>
             <w:tcBorders>
               <w:top w:val="single" w:sz="2" w:space="0" w:color="000001"/>
               <w:left w:val="single" w:sz="2" w:space="0" w:color="000001"/>
@@ -6428,7 +6403,7 @@
         </w:tc>
         <w:tc>
           <w:tcPr>
-            <w:tcW w:w="7737" w:type="dxa"/>
+            <w:tcW w:w="7738" w:type="dxa"/>
             <w:tcBorders>
               <w:top w:val="single" w:sz="2" w:space="0" w:color="000001"/>
               <w:left w:val="single" w:sz="2" w:space="0" w:color="000001"/>
@@ -6456,7 +6431,7 @@
         <w:trPr/>
         <w:tc>
           <w:tcPr>
-            <w:tcW w:w="2239" w:type="dxa"/>
+            <w:tcW w:w="2238" w:type="dxa"/>
             <w:tcBorders>
               <w:top w:val="single" w:sz="2" w:space="0" w:color="000001"/>
               <w:left w:val="single" w:sz="2" w:space="0" w:color="000001"/>
@@ -6485,7 +6460,7 @@
         </w:tc>
         <w:tc>
           <w:tcPr>
-            <w:tcW w:w="7737" w:type="dxa"/>
+            <w:tcW w:w="7738" w:type="dxa"/>
             <w:tcBorders>
               <w:top w:val="single" w:sz="2" w:space="0" w:color="000001"/>
               <w:left w:val="single" w:sz="2" w:space="0" w:color="000001"/>
@@ -6551,7 +6526,7 @@
         <w:trPr/>
         <w:tc>
           <w:tcPr>
-            <w:tcW w:w="2239" w:type="dxa"/>
+            <w:tcW w:w="2238" w:type="dxa"/>
             <w:tcBorders>
               <w:top w:val="single" w:sz="2" w:space="0" w:color="000001"/>
               <w:left w:val="single" w:sz="2" w:space="0" w:color="000001"/>
@@ -6578,7 +6553,7 @@
         </w:tc>
         <w:tc>
           <w:tcPr>
-            <w:tcW w:w="7737" w:type="dxa"/>
+            <w:tcW w:w="7738" w:type="dxa"/>
             <w:tcBorders>
               <w:top w:val="single" w:sz="2" w:space="0" w:color="000001"/>
               <w:left w:val="single" w:sz="2" w:space="0" w:color="000001"/>
@@ -6627,7 +6602,7 @@
         <w:trPr/>
         <w:tc>
           <w:tcPr>
-            <w:tcW w:w="2239" w:type="dxa"/>
+            <w:tcW w:w="2238" w:type="dxa"/>
             <w:tcBorders>
               <w:top w:val="single" w:sz="2" w:space="0" w:color="000001"/>
               <w:left w:val="single" w:sz="2" w:space="0" w:color="000001"/>
@@ -6654,7 +6629,7 @@
         </w:tc>
         <w:tc>
           <w:tcPr>
-            <w:tcW w:w="7737" w:type="dxa"/>
+            <w:tcW w:w="7738" w:type="dxa"/>
             <w:tcBorders>
               <w:top w:val="single" w:sz="2" w:space="0" w:color="000001"/>
               <w:left w:val="single" w:sz="2" w:space="0" w:color="000001"/>
@@ -6718,14 +6693,14 @@
         </w:tblCellMar>
       </w:tblPr>
       <w:tblGrid>
-        <w:gridCol w:w="2239"/>
+        <w:gridCol w:w="2238"/>
         <w:gridCol w:w="7738"/>
       </w:tblGrid>
       <w:tr>
         <w:trPr/>
         <w:tc>
           <w:tcPr>
-            <w:tcW w:w="2239" w:type="dxa"/>
+            <w:tcW w:w="2238" w:type="dxa"/>
             <w:tcBorders>
               <w:top w:val="single" w:sz="2" w:space="0" w:color="000001"/>
               <w:left w:val="single" w:sz="2" w:space="0" w:color="000001"/>
@@ -6786,7 +6761,7 @@
         <w:trPr/>
         <w:tc>
           <w:tcPr>
-            <w:tcW w:w="2239" w:type="dxa"/>
+            <w:tcW w:w="2238" w:type="dxa"/>
             <w:tcBorders>
               <w:top w:val="single" w:sz="2" w:space="0" w:color="000001"/>
               <w:left w:val="single" w:sz="2" w:space="0" w:color="000001"/>
@@ -6843,7 +6818,7 @@
         <w:trPr/>
         <w:tc>
           <w:tcPr>
-            <w:tcW w:w="2239" w:type="dxa"/>
+            <w:tcW w:w="2238" w:type="dxa"/>
             <w:tcBorders>
               <w:top w:val="single" w:sz="2" w:space="0" w:color="000001"/>
               <w:left w:val="single" w:sz="2" w:space="0" w:color="000001"/>
@@ -6891,11 +6866,7 @@
             </w:pPr>
             <w:r>
               <w:rPr/>
-              <w:t xml:space="preserve">See </w:t>
-            </w:r>
-            <w:r>
-              <w:rPr/>
-              <w:t>information about people who have applied to one of the employer’s jobs</w:t>
+              <w:t>See information about people who have applied to one of the employer’s jobs</w:t>
             </w:r>
           </w:p>
         </w:tc>
@@ -6904,7 +6875,7 @@
         <w:trPr/>
         <w:tc>
           <w:tcPr>
-            <w:tcW w:w="2239" w:type="dxa"/>
+            <w:tcW w:w="2238" w:type="dxa"/>
             <w:tcBorders>
               <w:top w:val="single" w:sz="2" w:space="0" w:color="000001"/>
               <w:left w:val="single" w:sz="2" w:space="0" w:color="000001"/>
@@ -6952,11 +6923,7 @@
             </w:pPr>
             <w:r>
               <w:rPr/>
-              <w:t xml:space="preserve">User has </w:t>
-            </w:r>
-            <w:r>
-              <w:rPr/>
-              <w:t>searched offered jobs</w:t>
+              <w:t>User has searched offered jobs</w:t>
             </w:r>
           </w:p>
         </w:tc>
@@ -6965,7 +6932,7 @@
         <w:trPr/>
         <w:tc>
           <w:tcPr>
-            <w:tcW w:w="2239" w:type="dxa"/>
+            <w:tcW w:w="2238" w:type="dxa"/>
             <w:tcBorders>
               <w:top w:val="single" w:sz="2" w:space="0" w:color="000001"/>
               <w:left w:val="single" w:sz="2" w:space="0" w:color="000001"/>
@@ -7034,11 +7001,7 @@
             </w:pPr>
             <w:r>
               <w:rPr/>
-              <w:t xml:space="preserve">System </w:t>
-            </w:r>
-            <w:r>
-              <w:rPr/>
-              <w:t>validates job ID.</w:t>
+              <w:t>System validates job ID.</w:t>
             </w:r>
           </w:p>
           <w:p>
@@ -7055,23 +7018,7 @@
             </w:pPr>
             <w:r>
               <w:rPr/>
-              <w:t xml:space="preserve">System displays a list of </w:t>
-            </w:r>
-            <w:r>
-              <w:rPr/>
-              <w:t xml:space="preserve">users who have applied for the job: email address/user name, name, phone and minimum education, </w:t>
-            </w:r>
-            <w:r>
-              <w:rPr/>
-              <w:t xml:space="preserve">sorted by </w:t>
-            </w:r>
-            <w:r>
-              <w:rPr/>
-              <w:t>application date</w:t>
-            </w:r>
-            <w:r>
-              <w:rPr/>
-              <w:t xml:space="preserve">. </w:t>
+              <w:t xml:space="preserve">System displays a list of users who have applied for the job: email address/user name, name, phone and minimum education, sorted by application date. </w:t>
             </w:r>
           </w:p>
         </w:tc>
@@ -7080,7 +7027,7 @@
         <w:trPr/>
         <w:tc>
           <w:tcPr>
-            <w:tcW w:w="2239" w:type="dxa"/>
+            <w:tcW w:w="2238" w:type="dxa"/>
             <w:tcBorders>
               <w:top w:val="single" w:sz="2" w:space="0" w:color="000001"/>
               <w:left w:val="single" w:sz="2" w:space="0" w:color="000001"/>
@@ -7137,7 +7084,7 @@
         <w:trPr/>
         <w:tc>
           <w:tcPr>
-            <w:tcW w:w="2239" w:type="dxa"/>
+            <w:tcW w:w="2238" w:type="dxa"/>
             <w:tcBorders>
               <w:top w:val="single" w:sz="2" w:space="0" w:color="000001"/>
               <w:left w:val="single" w:sz="2" w:space="0" w:color="000001"/>
@@ -7189,15 +7136,7 @@
             </w:pPr>
             <w:r>
               <w:rPr/>
-              <w:t>S</w:t>
-            </w:r>
-            <w:r>
-              <w:rPr/>
-              <w:t xml:space="preserve">ystem </w:t>
-            </w:r>
-            <w:r>
-              <w:rPr/>
-              <w:t>determines that the job ID is invalid or not a job offered by this user.</w:t>
+              <w:t>System determines that the job ID is invalid or not a job offered by this user.</w:t>
             </w:r>
           </w:p>
           <w:p>
@@ -7214,11 +7153,7 @@
             </w:pPr>
             <w:r>
               <w:rPr/>
-              <w:t xml:space="preserve">System displays an </w:t>
-            </w:r>
-            <w:r>
-              <w:rPr/>
-              <w:t>error message and prompts again.</w:t>
+              <w:t>System displays an error message and prompts again.</w:t>
             </w:r>
           </w:p>
         </w:tc>
@@ -7227,7 +7162,7 @@
         <w:trPr/>
         <w:tc>
           <w:tcPr>
-            <w:tcW w:w="2239" w:type="dxa"/>
+            <w:tcW w:w="2238" w:type="dxa"/>
             <w:tcBorders>
               <w:top w:val="single" w:sz="2" w:space="0" w:color="000001"/>
               <w:left w:val="single" w:sz="2" w:space="0" w:color="000001"/>
@@ -7277,11 +7212,7 @@
             </w:pPr>
             <w:r>
               <w:rPr/>
-              <w:t xml:space="preserve">System </w:t>
-            </w:r>
-            <w:r>
-              <w:rPr/>
-              <w:t>determines that no one has applied for the selected job.</w:t>
+              <w:t>System determines that no one has applied for the selected job.</w:t>
             </w:r>
           </w:p>
           <w:p>
@@ -7298,11 +7229,7 @@
             </w:pPr>
             <w:r>
               <w:rPr/>
-              <w:t xml:space="preserve">System displays an </w:t>
-            </w:r>
-            <w:r>
-              <w:rPr/>
-              <w:t>informational message and prompts again.</w:t>
+              <w:t>System displays an informational message and prompts again.</w:t>
             </w:r>
           </w:p>
         </w:tc>
@@ -7355,7 +7282,7 @@
     </w:r>
     <w:r>
       <w:rPr/>
-      <w:t>9</w:t>
+      <w:t>11</w:t>
     </w:r>
     <w:r>
       <w:rPr/>

</xml_diff>